<commit_message>
first commit of edge detection
</commit_message>
<xml_diff>
--- a/Doc/滤波、边缘检测与图像分割.docx
+++ b/Doc/滤波、边缘检测与图像分割.docx
@@ -6924,7 +6924,7 @@
       <w:pPr>
         <w:spacing w:line="220" w:lineRule="atLeast"/>
         <w:rPr>
-          <w:rFonts w:ascii="微软雅黑" w:hAnsi="微软雅黑" w:hint="eastAsia"/>
+          <w:rFonts w:ascii="微软雅黑" w:hAnsi="微软雅黑"/>
           <w:color w:val="666666"/>
           <w:sz w:val="21"/>
           <w:szCs w:val="21"/>
@@ -6940,7 +6940,6 @@
           <w:numId w:val="3"/>
         </w:numPr>
         <w:rPr>
-          <w:rFonts w:hint="eastAsia"/>
           <w:shd w:val="clear" w:color="auto" w:fill="FFFFFF"/>
         </w:rPr>
       </w:pPr>
@@ -6980,7 +6979,6 @@
         <w:spacing w:line="220" w:lineRule="atLeast"/>
         <w:rPr>
           <w:rStyle w:val="ad"/>
-          <w:rFonts w:hint="eastAsia"/>
         </w:rPr>
       </w:pPr>
       <w:r>
@@ -7060,7 +7058,7 @@
         <w:ind w:firstLineChars="0"/>
         <w:outlineLvl w:val="1"/>
         <w:rPr>
-          <w:rFonts w:asciiTheme="majorHAnsi" w:eastAsiaTheme="majorEastAsia" w:hAnsiTheme="majorHAnsi" w:cstheme="majorBidi" w:hint="eastAsia"/>
+          <w:rFonts w:asciiTheme="majorHAnsi" w:eastAsiaTheme="majorEastAsia" w:hAnsiTheme="majorHAnsi" w:cstheme="majorBidi"/>
           <w:b/>
           <w:bCs/>
           <w:i/>
@@ -7079,7 +7077,6 @@
           <w:numId w:val="4"/>
         </w:numPr>
         <w:rPr>
-          <w:rFonts w:hint="eastAsia"/>
           <w:iCs/>
         </w:rPr>
       </w:pPr>
@@ -7265,7 +7262,6 @@
       <w:pPr>
         <w:ind w:firstLineChars="200" w:firstLine="460"/>
         <w:rPr>
-          <w:rFonts w:hint="eastAsia"/>
           <w:iCs/>
         </w:rPr>
       </w:pPr>
@@ -7349,7 +7345,7 @@
         <w:spacing w:line="220" w:lineRule="atLeast"/>
         <w:jc w:val="center"/>
         <w:rPr>
-          <w:rFonts w:ascii="微软雅黑" w:hAnsi="微软雅黑" w:hint="eastAsia"/>
+          <w:rFonts w:ascii="微软雅黑" w:hAnsi="微软雅黑"/>
           <w:color w:val="666666"/>
           <w:sz w:val="21"/>
           <w:szCs w:val="21"/>
@@ -7417,21 +7413,21 @@
       <w:pPr>
         <w:spacing w:line="220" w:lineRule="atLeast"/>
         <w:rPr>
+          <w:rFonts w:ascii="微软雅黑" w:hAnsi="微软雅黑"/>
+          <w:color w:val="666666"/>
+          <w:sz w:val="21"/>
+          <w:szCs w:val="21"/>
+          <w:shd w:val="clear" w:color="auto" w:fill="FFFFFF"/>
+        </w:rPr>
+      </w:pPr>
+      <w:r>
+        <w:rPr>
           <w:rFonts w:ascii="微软雅黑" w:hAnsi="微软雅黑" w:hint="eastAsia"/>
           <w:color w:val="666666"/>
           <w:sz w:val="21"/>
           <w:szCs w:val="21"/>
           <w:shd w:val="clear" w:color="auto" w:fill="FFFFFF"/>
         </w:rPr>
-      </w:pPr>
-      <w:r>
-        <w:rPr>
-          <w:rFonts w:ascii="微软雅黑" w:hAnsi="微软雅黑" w:hint="eastAsia"/>
-          <w:color w:val="666666"/>
-          <w:sz w:val="21"/>
-          <w:szCs w:val="21"/>
-          <w:shd w:val="clear" w:color="auto" w:fill="FFFFFF"/>
-        </w:rPr>
         <w:t>同一条直线上的多个点，在极坐标系下必相交于一点</w:t>
       </w:r>
     </w:p>
@@ -7439,7 +7435,7 @@
       <w:pPr>
         <w:spacing w:line="220" w:lineRule="atLeast"/>
         <w:rPr>
-          <w:rFonts w:ascii="微软雅黑" w:hAnsi="微软雅黑" w:hint="eastAsia"/>
+          <w:rFonts w:ascii="微软雅黑" w:hAnsi="微软雅黑"/>
           <w:color w:val="666666"/>
           <w:sz w:val="21"/>
           <w:szCs w:val="21"/>
@@ -7510,7 +7506,6 @@
           <w:numId w:val="4"/>
         </w:numPr>
         <w:rPr>
-          <w:rFonts w:hint="eastAsia"/>
           <w:iCs/>
         </w:rPr>
       </w:pPr>
@@ -7535,9 +7530,6 @@
           <w:numId w:val="10"/>
         </w:numPr>
         <w:ind w:firstLineChars="0"/>
-        <w:rPr>
-          <w:rFonts w:hint="eastAsia"/>
-        </w:rPr>
       </w:pPr>
       <w:r>
         <w:rPr>
@@ -7591,9 +7583,6 @@
         <w:pStyle w:val="a8"/>
         <w:ind w:left="880" w:firstLineChars="0" w:firstLine="0"/>
         <w:jc w:val="center"/>
-        <w:rPr>
-          <w:rFonts w:hint="eastAsia"/>
-        </w:rPr>
       </w:pPr>
       <w:r>
         <w:rPr>
@@ -7650,9 +7639,6 @@
     <w:p>
       <w:pPr>
         <w:ind w:firstLineChars="200" w:firstLine="460"/>
-        <w:rPr>
-          <w:rFonts w:hint="eastAsia"/>
-        </w:rPr>
       </w:pPr>
       <w:r>
         <w:rPr>
@@ -7687,9 +7673,6 @@
           <w:numId w:val="10"/>
         </w:numPr>
         <w:ind w:firstLineChars="0"/>
-        <w:rPr>
-          <w:rFonts w:hint="eastAsia"/>
-        </w:rPr>
       </w:pPr>
       <w:r>
         <w:rPr>
@@ -7720,7 +7703,6 @@
         <w:ind w:left="880" w:firstLineChars="0" w:firstLine="0"/>
         <w:rPr>
           <w:rStyle w:val="ad"/>
-          <w:rFonts w:hint="eastAsia"/>
         </w:rPr>
       </w:pPr>
       <w:r>
@@ -7781,9 +7763,6 @@
           <w:numId w:val="10"/>
         </w:numPr>
         <w:ind w:firstLineChars="0"/>
-        <w:rPr>
-          <w:rFonts w:hint="eastAsia"/>
-        </w:rPr>
       </w:pPr>
       <w:r>
         <w:rPr>
@@ -7831,18 +7810,496 @@
     <w:p>
       <w:pPr>
         <w:ind w:firstLineChars="200" w:firstLine="460"/>
-        <w:rPr>
-          <w:rFonts w:hint="eastAsia"/>
-        </w:rPr>
-      </w:pPr>
-    </w:p>
-    <w:p>
-      <w:pPr>
-        <w:ind w:firstLineChars="200" w:firstLine="460"/>
-        <w:rPr>
-          <w:rFonts w:hint="eastAsia"/>
-        </w:rPr>
-      </w:pPr>
+      </w:pPr>
+    </w:p>
+    <w:p>
+      <w:pPr>
+        <w:pStyle w:val="2"/>
+        <w:numPr>
+          <w:ilvl w:val="0"/>
+          <w:numId w:val="3"/>
+        </w:numPr>
+        <w:rPr>
+          <w:rFonts w:hint="eastAsia"/>
+          <w:shd w:val="clear" w:color="auto" w:fill="FFFFFF"/>
+        </w:rPr>
+      </w:pPr>
+      <w:r>
+        <w:rPr>
+          <w:rFonts w:hint="eastAsia"/>
+          <w:shd w:val="clear" w:color="auto" w:fill="FFFFFF"/>
+        </w:rPr>
+        <w:t>Harris</w:t>
+      </w:r>
+      <w:r>
+        <w:rPr>
+          <w:rFonts w:hint="eastAsia"/>
+          <w:shd w:val="clear" w:color="auto" w:fill="FFFFFF"/>
+        </w:rPr>
+        <w:t>角点检测</w:t>
+      </w:r>
+    </w:p>
+    <w:p>
+      <w:pPr>
+        <w:spacing w:line="220" w:lineRule="atLeast"/>
+        <w:rPr>
+          <w:rStyle w:val="ad"/>
+          <w:rFonts w:hint="eastAsia"/>
+        </w:rPr>
+      </w:pPr>
+      <w:r>
+        <w:rPr>
+          <w:rStyle w:val="ad"/>
+          <w:rFonts w:hint="eastAsia"/>
+        </w:rPr>
+        <w:t>4-</w:t>
+      </w:r>
+      <w:r>
+        <w:rPr>
+          <w:rStyle w:val="ad"/>
+          <w:rFonts w:hint="eastAsia"/>
+        </w:rPr>
+        <w:t>简述</w:t>
+      </w:r>
+      <w:r>
+        <w:rPr>
+          <w:rStyle w:val="ad"/>
+          <w:rFonts w:hint="eastAsia"/>
+        </w:rPr>
+        <w:t>Harris</w:t>
+      </w:r>
+      <w:r>
+        <w:rPr>
+          <w:rStyle w:val="ad"/>
+          <w:rFonts w:hint="eastAsia"/>
+        </w:rPr>
+        <w:t>算子对角点的定义，进行角点检测的基本原理，并说明引入角点响应函数的意义。</w:t>
+      </w:r>
+      <w:r>
+        <w:rPr>
+          <w:rStyle w:val="ad"/>
+          <w:rFonts w:hint="eastAsia"/>
+        </w:rPr>
+        <w:t> </w:t>
+      </w:r>
+    </w:p>
+    <w:p>
+      <w:pPr>
+        <w:pStyle w:val="a8"/>
+        <w:keepNext/>
+        <w:keepLines/>
+        <w:numPr>
+          <w:ilvl w:val="0"/>
+          <w:numId w:val="4"/>
+        </w:numPr>
+        <w:spacing w:before="260" w:after="260" w:line="416" w:lineRule="auto"/>
+        <w:ind w:firstLineChars="0"/>
+        <w:outlineLvl w:val="1"/>
+        <w:rPr>
+          <w:rFonts w:asciiTheme="majorHAnsi" w:eastAsiaTheme="majorEastAsia" w:hAnsiTheme="majorHAnsi" w:cstheme="majorBidi" w:hint="eastAsia"/>
+          <w:b/>
+          <w:bCs/>
+          <w:iCs/>
+          <w:vanish/>
+          <w:sz w:val="30"/>
+          <w:szCs w:val="32"/>
+        </w:rPr>
+      </w:pPr>
+    </w:p>
+    <w:p>
+      <w:pPr>
+        <w:pStyle w:val="2"/>
+        <w:numPr>
+          <w:ilvl w:val="1"/>
+          <w:numId w:val="4"/>
+        </w:numPr>
+        <w:rPr>
+          <w:rFonts w:hint="eastAsia"/>
+          <w:iCs/>
+        </w:rPr>
+      </w:pPr>
+      <w:r>
+        <w:rPr>
+          <w:rFonts w:hint="eastAsia"/>
+          <w:iCs/>
+        </w:rPr>
+        <w:t>Harris</w:t>
+      </w:r>
+      <w:r>
+        <w:rPr>
+          <w:rFonts w:hint="eastAsia"/>
+          <w:iCs/>
+        </w:rPr>
+        <w:t>角点检测的基本原理</w:t>
+      </w:r>
+    </w:p>
+    <w:p>
+      <w:r>
+        <w:t xml:space="preserve"> </w:t>
+      </w:r>
+      <w:r>
+        <w:rPr>
+          <w:rFonts w:hint="eastAsia"/>
+        </w:rPr>
+        <w:t>在灰度变化平缓区域，窗口内像素灰度积分</w:t>
+      </w:r>
+      <w:r>
+        <w:rPr>
+          <w:rFonts w:hint="eastAsia"/>
+        </w:rPr>
+        <w:t>（灰度累加值）</w:t>
+      </w:r>
+      <w:r>
+        <w:rPr>
+          <w:rFonts w:hint="eastAsia"/>
+        </w:rPr>
+        <w:t>近似保持不变</w:t>
+      </w:r>
+    </w:p>
+    <w:p>
+      <w:pPr>
+        <w:rPr>
+          <w:rFonts w:hint="eastAsia"/>
+        </w:rPr>
+      </w:pPr>
+      <w:r>
+        <w:t xml:space="preserve"> </w:t>
+      </w:r>
+      <w:r>
+        <w:rPr>
+          <w:rFonts w:hint="eastAsia"/>
+        </w:rPr>
+        <w:t>在边缘区域，边缘方向：灰度积分近似不变，其余任意方向：剧烈变化；</w:t>
+      </w:r>
+    </w:p>
+    <w:p>
+      <w:pPr>
+        <w:rPr>
+          <w:rFonts w:hint="eastAsia"/>
+        </w:rPr>
+      </w:pPr>
+      <w:r>
+        <w:t xml:space="preserve"> </w:t>
+      </w:r>
+      <w:r>
+        <w:rPr>
+          <w:rFonts w:hint="eastAsia"/>
+        </w:rPr>
+        <w:t>在角点处，任意方向均剧烈变化</w:t>
+      </w:r>
+    </w:p>
+    <w:p>
+      <w:pPr>
+        <w:jc w:val="center"/>
+        <w:rPr>
+          <w:rFonts w:hint="eastAsia"/>
+        </w:rPr>
+      </w:pPr>
+      <w:r>
+        <w:rPr>
+          <w:rFonts w:hint="eastAsia"/>
+          <w:noProof/>
+        </w:rPr>
+        <w:drawing>
+          <wp:inline distT="0" distB="0" distL="0" distR="0">
+            <wp:extent cx="4750461" cy="1756924"/>
+            <wp:effectExtent l="19050" t="0" r="0" b="0"/>
+            <wp:docPr id="25" name="图片 1"/>
+            <wp:cNvGraphicFramePr>
+              <a:graphicFrameLocks xmlns:a="http://schemas.openxmlformats.org/drawingml/2006/main" noChangeAspect="1"/>
+            </wp:cNvGraphicFramePr>
+            <a:graphic xmlns:a="http://schemas.openxmlformats.org/drawingml/2006/main">
+              <a:graphicData uri="http://schemas.openxmlformats.org/drawingml/2006/picture">
+                <pic:pic xmlns:pic="http://schemas.openxmlformats.org/drawingml/2006/picture">
+                  <pic:nvPicPr>
+                    <pic:cNvPr id="0" name="Picture 1"/>
+                    <pic:cNvPicPr>
+                      <a:picLocks noChangeAspect="1" noChangeArrowheads="1"/>
+                    </pic:cNvPicPr>
+                  </pic:nvPicPr>
+                  <pic:blipFill>
+                    <a:blip r:embed="rId48" cstate="print"/>
+                    <a:srcRect/>
+                    <a:stretch>
+                      <a:fillRect/>
+                    </a:stretch>
+                  </pic:blipFill>
+                  <pic:spPr bwMode="auto">
+                    <a:xfrm>
+                      <a:off x="0" y="0"/>
+                      <a:ext cx="4750927" cy="1757097"/>
+                    </a:xfrm>
+                    <a:prstGeom prst="rect">
+                      <a:avLst/>
+                    </a:prstGeom>
+                    <a:noFill/>
+                    <a:ln w="9525">
+                      <a:noFill/>
+                      <a:miter lim="800000"/>
+                      <a:headEnd/>
+                      <a:tailEnd/>
+                    </a:ln>
+                  </pic:spPr>
+                </pic:pic>
+              </a:graphicData>
+            </a:graphic>
+          </wp:inline>
+        </w:drawing>
+      </w:r>
+    </w:p>
+    <w:p>
+      <w:pPr>
+        <w:jc w:val="center"/>
+        <w:rPr>
+          <w:rFonts w:hint="eastAsia"/>
+        </w:rPr>
+      </w:pPr>
+    </w:p>
+    <w:p>
+      <w:pPr>
+        <w:jc w:val="center"/>
+        <w:rPr>
+          <w:rFonts w:hint="eastAsia"/>
+        </w:rPr>
+      </w:pPr>
+    </w:p>
+    <w:p>
+      <w:pPr>
+        <w:jc w:val="center"/>
+        <w:rPr>
+          <w:rFonts w:hint="eastAsia"/>
+        </w:rPr>
+      </w:pPr>
+      <w:r>
+        <w:rPr>
+          <w:rFonts w:hint="eastAsia"/>
+          <w:noProof/>
+        </w:rPr>
+        <w:lastRenderedPageBreak/>
+        <w:drawing>
+          <wp:inline distT="0" distB="0" distL="0" distR="0">
+            <wp:extent cx="6645910" cy="3391620"/>
+            <wp:effectExtent l="19050" t="0" r="2540" b="0"/>
+            <wp:docPr id="34" name="图片 4"/>
+            <wp:cNvGraphicFramePr>
+              <a:graphicFrameLocks xmlns:a="http://schemas.openxmlformats.org/drawingml/2006/main" noChangeAspect="1"/>
+            </wp:cNvGraphicFramePr>
+            <a:graphic xmlns:a="http://schemas.openxmlformats.org/drawingml/2006/main">
+              <a:graphicData uri="http://schemas.openxmlformats.org/drawingml/2006/picture">
+                <pic:pic xmlns:pic="http://schemas.openxmlformats.org/drawingml/2006/picture">
+                  <pic:nvPicPr>
+                    <pic:cNvPr id="0" name="Picture 4"/>
+                    <pic:cNvPicPr>
+                      <a:picLocks noChangeAspect="1" noChangeArrowheads="1"/>
+                    </pic:cNvPicPr>
+                  </pic:nvPicPr>
+                  <pic:blipFill>
+                    <a:blip r:embed="rId49" cstate="print"/>
+                    <a:srcRect/>
+                    <a:stretch>
+                      <a:fillRect/>
+                    </a:stretch>
+                  </pic:blipFill>
+                  <pic:spPr bwMode="auto">
+                    <a:xfrm>
+                      <a:off x="0" y="0"/>
+                      <a:ext cx="6645910" cy="3391620"/>
+                    </a:xfrm>
+                    <a:prstGeom prst="rect">
+                      <a:avLst/>
+                    </a:prstGeom>
+                    <a:noFill/>
+                    <a:ln w="9525">
+                      <a:noFill/>
+                      <a:miter lim="800000"/>
+                      <a:headEnd/>
+                      <a:tailEnd/>
+                    </a:ln>
+                  </pic:spPr>
+                </pic:pic>
+              </a:graphicData>
+            </a:graphic>
+          </wp:inline>
+        </w:drawing>
+      </w:r>
+    </w:p>
+    <w:p>
+      <w:pPr>
+        <w:jc w:val="center"/>
+        <w:rPr>
+          <w:rFonts w:hint="eastAsia"/>
+        </w:rPr>
+      </w:pPr>
+      <w:r>
+        <w:rPr>
+          <w:rFonts w:hint="eastAsia"/>
+          <w:noProof/>
+        </w:rPr>
+        <w:drawing>
+          <wp:inline distT="0" distB="0" distL="0" distR="0">
+            <wp:extent cx="4930140" cy="4162425"/>
+            <wp:effectExtent l="19050" t="0" r="3810" b="0"/>
+            <wp:docPr id="40" name="图片 7"/>
+            <wp:cNvGraphicFramePr>
+              <a:graphicFrameLocks xmlns:a="http://schemas.openxmlformats.org/drawingml/2006/main" noChangeAspect="1"/>
+            </wp:cNvGraphicFramePr>
+            <a:graphic xmlns:a="http://schemas.openxmlformats.org/drawingml/2006/main">
+              <a:graphicData uri="http://schemas.openxmlformats.org/drawingml/2006/picture">
+                <pic:pic xmlns:pic="http://schemas.openxmlformats.org/drawingml/2006/picture">
+                  <pic:nvPicPr>
+                    <pic:cNvPr id="0" name="Picture 7"/>
+                    <pic:cNvPicPr>
+                      <a:picLocks noChangeAspect="1" noChangeArrowheads="1"/>
+                    </pic:cNvPicPr>
+                  </pic:nvPicPr>
+                  <pic:blipFill>
+                    <a:blip r:embed="rId50" cstate="print"/>
+                    <a:srcRect/>
+                    <a:stretch>
+                      <a:fillRect/>
+                    </a:stretch>
+                  </pic:blipFill>
+                  <pic:spPr bwMode="auto">
+                    <a:xfrm>
+                      <a:off x="0" y="0"/>
+                      <a:ext cx="4930140" cy="4162425"/>
+                    </a:xfrm>
+                    <a:prstGeom prst="rect">
+                      <a:avLst/>
+                    </a:prstGeom>
+                    <a:noFill/>
+                    <a:ln w="9525">
+                      <a:noFill/>
+                      <a:miter lim="800000"/>
+                      <a:headEnd/>
+                      <a:tailEnd/>
+                    </a:ln>
+                  </pic:spPr>
+                </pic:pic>
+              </a:graphicData>
+            </a:graphic>
+          </wp:inline>
+        </w:drawing>
+      </w:r>
+    </w:p>
+    <w:p>
+      <w:pPr>
+        <w:jc w:val="center"/>
+        <w:rPr>
+          <w:rFonts w:hint="eastAsia"/>
+        </w:rPr>
+      </w:pPr>
+      <w:r>
+        <w:rPr>
+          <w:rFonts w:hint="eastAsia"/>
+          <w:noProof/>
+        </w:rPr>
+        <w:lastRenderedPageBreak/>
+        <w:drawing>
+          <wp:inline distT="0" distB="0" distL="0" distR="0">
+            <wp:extent cx="6645910" cy="3334574"/>
+            <wp:effectExtent l="19050" t="0" r="2540" b="0"/>
+            <wp:docPr id="43" name="图片 10"/>
+            <wp:cNvGraphicFramePr>
+              <a:graphicFrameLocks xmlns:a="http://schemas.openxmlformats.org/drawingml/2006/main" noChangeAspect="1"/>
+            </wp:cNvGraphicFramePr>
+            <a:graphic xmlns:a="http://schemas.openxmlformats.org/drawingml/2006/main">
+              <a:graphicData uri="http://schemas.openxmlformats.org/drawingml/2006/picture">
+                <pic:pic xmlns:pic="http://schemas.openxmlformats.org/drawingml/2006/picture">
+                  <pic:nvPicPr>
+                    <pic:cNvPr id="0" name="Picture 10"/>
+                    <pic:cNvPicPr>
+                      <a:picLocks noChangeAspect="1" noChangeArrowheads="1"/>
+                    </pic:cNvPicPr>
+                  </pic:nvPicPr>
+                  <pic:blipFill>
+                    <a:blip r:embed="rId51" cstate="print"/>
+                    <a:srcRect/>
+                    <a:stretch>
+                      <a:fillRect/>
+                    </a:stretch>
+                  </pic:blipFill>
+                  <pic:spPr bwMode="auto">
+                    <a:xfrm>
+                      <a:off x="0" y="0"/>
+                      <a:ext cx="6645910" cy="3334574"/>
+                    </a:xfrm>
+                    <a:prstGeom prst="rect">
+                      <a:avLst/>
+                    </a:prstGeom>
+                    <a:noFill/>
+                    <a:ln w="9525">
+                      <a:noFill/>
+                      <a:miter lim="800000"/>
+                      <a:headEnd/>
+                      <a:tailEnd/>
+                    </a:ln>
+                  </pic:spPr>
+                </pic:pic>
+              </a:graphicData>
+            </a:graphic>
+          </wp:inline>
+        </w:drawing>
+      </w:r>
+    </w:p>
+    <w:p>
+      <w:pPr>
+        <w:jc w:val="center"/>
+        <w:rPr>
+          <w:rFonts w:hint="eastAsia"/>
+        </w:rPr>
+      </w:pPr>
+      <w:r>
+        <w:rPr>
+          <w:rFonts w:hint="eastAsia"/>
+          <w:noProof/>
+        </w:rPr>
+        <w:drawing>
+          <wp:inline distT="0" distB="0" distL="0" distR="0">
+            <wp:extent cx="6645910" cy="2738386"/>
+            <wp:effectExtent l="19050" t="0" r="2540" b="0"/>
+            <wp:docPr id="44" name="图片 13"/>
+            <wp:cNvGraphicFramePr>
+              <a:graphicFrameLocks xmlns:a="http://schemas.openxmlformats.org/drawingml/2006/main" noChangeAspect="1"/>
+            </wp:cNvGraphicFramePr>
+            <a:graphic xmlns:a="http://schemas.openxmlformats.org/drawingml/2006/main">
+              <a:graphicData uri="http://schemas.openxmlformats.org/drawingml/2006/picture">
+                <pic:pic xmlns:pic="http://schemas.openxmlformats.org/drawingml/2006/picture">
+                  <pic:nvPicPr>
+                    <pic:cNvPr id="0" name="Picture 13"/>
+                    <pic:cNvPicPr>
+                      <a:picLocks noChangeAspect="1" noChangeArrowheads="1"/>
+                    </pic:cNvPicPr>
+                  </pic:nvPicPr>
+                  <pic:blipFill>
+                    <a:blip r:embed="rId52" cstate="print"/>
+                    <a:srcRect/>
+                    <a:stretch>
+                      <a:fillRect/>
+                    </a:stretch>
+                  </pic:blipFill>
+                  <pic:spPr bwMode="auto">
+                    <a:xfrm>
+                      <a:off x="0" y="0"/>
+                      <a:ext cx="6645910" cy="2738386"/>
+                    </a:xfrm>
+                    <a:prstGeom prst="rect">
+                      <a:avLst/>
+                    </a:prstGeom>
+                    <a:noFill/>
+                    <a:ln w="9525">
+                      <a:noFill/>
+                      <a:miter lim="800000"/>
+                      <a:headEnd/>
+                      <a:tailEnd/>
+                    </a:ln>
+                  </pic:spPr>
+                </pic:pic>
+              </a:graphicData>
+            </a:graphic>
+          </wp:inline>
+        </w:drawing>
+      </w:r>
     </w:p>
     <w:p>
       <w:pPr>
@@ -7855,55 +8312,31 @@
           <w:shd w:val="clear" w:color="auto" w:fill="FFFFFF"/>
         </w:rPr>
       </w:pPr>
-      <w:r>
-        <w:rPr>
-          <w:rFonts w:ascii="微软雅黑" w:hAnsi="微软雅黑" w:hint="eastAsia"/>
-          <w:color w:val="666666"/>
-          <w:sz w:val="21"/>
-          <w:szCs w:val="21"/>
-          <w:shd w:val="clear" w:color="auto" w:fill="FFFFFF"/>
-        </w:rPr>
-        <w:t>4-</w:t>
-      </w:r>
-      <w:r>
-        <w:rPr>
-          <w:rFonts w:ascii="微软雅黑" w:hAnsi="微软雅黑" w:hint="eastAsia"/>
-          <w:color w:val="666666"/>
-          <w:sz w:val="21"/>
-          <w:szCs w:val="21"/>
-          <w:shd w:val="clear" w:color="auto" w:fill="FFFFFF"/>
-        </w:rPr>
-        <w:t>简述</w:t>
-      </w:r>
-      <w:r>
-        <w:rPr>
-          <w:rFonts w:ascii="微软雅黑" w:hAnsi="微软雅黑" w:hint="eastAsia"/>
-          <w:color w:val="666666"/>
-          <w:sz w:val="21"/>
-          <w:szCs w:val="21"/>
-          <w:shd w:val="clear" w:color="auto" w:fill="FFFFFF"/>
+    </w:p>
+    <w:p>
+      <w:pPr>
+        <w:pStyle w:val="2"/>
+        <w:numPr>
+          <w:ilvl w:val="1"/>
+          <w:numId w:val="4"/>
+        </w:numPr>
+        <w:rPr>
+          <w:iCs/>
+        </w:rPr>
+      </w:pPr>
+      <w:r>
+        <w:rPr>
+          <w:rFonts w:hint="eastAsia"/>
+          <w:iCs/>
         </w:rPr>
         <w:t>Harris</w:t>
       </w:r>
       <w:r>
         <w:rPr>
-          <w:rFonts w:ascii="微软雅黑" w:hAnsi="微软雅黑" w:hint="eastAsia"/>
-          <w:color w:val="666666"/>
-          <w:sz w:val="21"/>
-          <w:szCs w:val="21"/>
-          <w:shd w:val="clear" w:color="auto" w:fill="FFFFFF"/>
-        </w:rPr>
-        <w:t>算子对角点的定义，进行角点检测的基本原理，并说明引入角点响应函数的意义。</w:t>
-      </w:r>
-      <w:r>
-        <w:rPr>
-          <w:rFonts w:ascii="微软雅黑" w:hAnsi="微软雅黑" w:hint="eastAsia"/>
-          <w:color w:val="666666"/>
-          <w:sz w:val="21"/>
-          <w:szCs w:val="21"/>
-          <w:shd w:val="clear" w:color="auto" w:fill="FFFFFF"/>
-        </w:rPr>
-        <w:t> </w:t>
+          <w:rFonts w:hint="eastAsia"/>
+          <w:iCs/>
+        </w:rPr>
+        <w:t>算子</w:t>
       </w:r>
     </w:p>
     <w:p/>
@@ -9892,7 +10325,7 @@
 </file>
 
 <file path=customXml/itemProps1.xml><?xml version="1.0" encoding="utf-8"?>
-<ds:datastoreItem xmlns:ds="http://schemas.openxmlformats.org/officeDocument/2006/customXml" ds:itemID="{90A330CC-4DA4-4EB3-9897-2190C90DAD44}">
+<ds:datastoreItem xmlns:ds="http://schemas.openxmlformats.org/officeDocument/2006/customXml" ds:itemID="{285853E7-6CB8-4B80-A6B7-9FADFCD94AAD}">
   <ds:schemaRefs>
     <ds:schemaRef ds:uri="http://schemas.openxmlformats.org/officeDocument/2006/bibliography"/>
   </ds:schemaRefs>

</xml_diff>